<commit_message>
Chapter 19 and 20
</commit_message>
<xml_diff>
--- a/Todo and notes (AutoRecovered).docx
+++ b/Todo and notes (AutoRecovered).docx
@@ -24,9 +24,57 @@
     </w:p>
     <w:p>
       <w:r>
-        <w:t>Printing the whole document, there are lines interfering with text in preface and TOC, all need formatting</w:t>
-      </w:r>
-    </w:p>
+        <w:t xml:space="preserve">Printing the whole document, there are lines interfering with text in preface and TOC, all need </w:t>
+      </w:r>
+      <w:proofErr w:type="gramStart"/>
+      <w:r>
+        <w:t>formatting</w:t>
+      </w:r>
+      <w:proofErr w:type="gramEnd"/>
+    </w:p>
+    <w:p/>
+    <w:p/>
+    <w:p>
+      <w:r>
+        <w:t>Chapter 15 is Surveys</w:t>
+      </w:r>
+    </w:p>
+    <w:p>
+      <w:r>
+        <w:t xml:space="preserve">Chapter 16 is Non-experimental </w:t>
+      </w:r>
+      <w:proofErr w:type="gramStart"/>
+      <w:r>
+        <w:t>designs</w:t>
+      </w:r>
+      <w:proofErr w:type="gramEnd"/>
+    </w:p>
+    <w:p>
+      <w:r>
+        <w:t>Chapter 17 is Qualitative research, could developmental research go here?</w:t>
+      </w:r>
+    </w:p>
+    <w:p>
+      <w:r>
+        <w:t>Chapter 18 is RCR</w:t>
+      </w:r>
+    </w:p>
+    <w:p>
+      <w:r>
+        <w:t xml:space="preserve">Chapter 19 is now Applied research and could use more </w:t>
+      </w:r>
+      <w:proofErr w:type="gramStart"/>
+      <w:r>
+        <w:t>examples</w:t>
+      </w:r>
+      <w:proofErr w:type="gramEnd"/>
+    </w:p>
+    <w:p>
+      <w:r>
+        <w:t>Chapter 20 could be observational research, case studies and history including Freud and Piaget</w:t>
+      </w:r>
+    </w:p>
+    <w:p/>
     <w:p/>
     <w:p>
       <w:r>
@@ -35,20 +83,38 @@
     </w:p>
     <w:p>
       <w:r>
-        <w:t>Exercises for 16, 17, 18 , 19, 20</w:t>
-      </w:r>
-    </w:p>
-    <w:p/>
-    <w:p/>
-    <w:p>
-      <w:r>
-        <w:t>Writing with Style exercises to get examples of introduction and discussion sentences</w:t>
-      </w:r>
-    </w:p>
-    <w:p>
-      <w:r>
-        <w:t>Create a list of papers with accessible designs, have student select from these for writing examples to get them to see models to copy the style of for their writing</w:t>
-      </w:r>
+        <w:t xml:space="preserve">Exercises for 16, 17, </w:t>
+      </w:r>
+      <w:proofErr w:type="gramStart"/>
+      <w:r>
+        <w:t>18 ,</w:t>
+      </w:r>
+      <w:proofErr w:type="gramEnd"/>
+      <w:r>
+        <w:t xml:space="preserve"> 19, 20</w:t>
+      </w:r>
+    </w:p>
+    <w:p/>
+    <w:p/>
+    <w:p>
+      <w:r>
+        <w:t xml:space="preserve">Writing with Style exercises to get examples of introduction and discussion </w:t>
+      </w:r>
+      <w:proofErr w:type="gramStart"/>
+      <w:r>
+        <w:t>sentences</w:t>
+      </w:r>
+      <w:proofErr w:type="gramEnd"/>
+    </w:p>
+    <w:p>
+      <w:r>
+        <w:t xml:space="preserve">Create a list of papers with accessible designs, have student select from these for writing examples to get them to see models to copy the style of for their </w:t>
+      </w:r>
+      <w:proofErr w:type="gramStart"/>
+      <w:r>
+        <w:t>writing</w:t>
+      </w:r>
+      <w:proofErr w:type="gramEnd"/>
     </w:p>
     <w:p/>
     <w:p>
@@ -165,37 +231,66 @@
         <w:ind w:left="720"/>
       </w:pPr>
       <w:r>
-        <w:t>Prior exams and written method for creating exams into manual</w:t>
-      </w:r>
+        <w:t xml:space="preserve">Prior exams and written method for creating exams into </w:t>
+      </w:r>
+      <w:proofErr w:type="gramStart"/>
+      <w:r>
+        <w:t>manual</w:t>
+      </w:r>
+      <w:proofErr w:type="gramEnd"/>
     </w:p>
     <w:p>
       <w:pPr>
         <w:ind w:left="720"/>
       </w:pPr>
       <w:r>
-        <w:t>Discussion of in class experiments 1 and 2</w:t>
-      </w:r>
-    </w:p>
-    <w:p>
-      <w:r>
-        <w:t>Move Chapter 11, Sampling to Chapter 8, Ethics goes to 9 and this marks the first Exam</w:t>
-      </w:r>
-    </w:p>
-    <w:p>
-      <w:r>
-        <w:t>After the first exam, we mix chapters and readings with 2x2 designs</w:t>
-      </w:r>
-    </w:p>
-    <w:p>
-      <w:r>
-        <w:t>10 introduces factorial</w:t>
-      </w:r>
-    </w:p>
-    <w:p>
-      <w:r>
-        <w:lastRenderedPageBreak/>
-        <w:t>Example paper &amp; Exp 2 intro</w:t>
-      </w:r>
+        <w:t xml:space="preserve">Discussion of in class experiments 1 and </w:t>
+      </w:r>
+      <w:proofErr w:type="gramStart"/>
+      <w:r>
+        <w:t>2</w:t>
+      </w:r>
+      <w:proofErr w:type="gramEnd"/>
+    </w:p>
+    <w:p>
+      <w:r>
+        <w:t xml:space="preserve">Move Chapter 11, Sampling to Chapter 8, Ethics goes to 9 and this marks the first </w:t>
+      </w:r>
+      <w:proofErr w:type="gramStart"/>
+      <w:r>
+        <w:t>Exam</w:t>
+      </w:r>
+      <w:proofErr w:type="gramEnd"/>
+    </w:p>
+    <w:p>
+      <w:r>
+        <w:t xml:space="preserve">After the first exam, we mix chapters and readings with 2x2 </w:t>
+      </w:r>
+      <w:proofErr w:type="gramStart"/>
+      <w:r>
+        <w:t>designs</w:t>
+      </w:r>
+      <w:proofErr w:type="gramEnd"/>
+    </w:p>
+    <w:p>
+      <w:r>
+        <w:t xml:space="preserve">10 introduces </w:t>
+      </w:r>
+      <w:proofErr w:type="gramStart"/>
+      <w:r>
+        <w:t>factorial</w:t>
+      </w:r>
+      <w:proofErr w:type="gramEnd"/>
+    </w:p>
+    <w:p>
+      <w:r>
+        <w:t xml:space="preserve">Example paper &amp; Exp 2 </w:t>
+      </w:r>
+      <w:proofErr w:type="gramStart"/>
+      <w:r>
+        <w:t>intro</w:t>
+      </w:r>
+      <w:proofErr w:type="gramEnd"/>
     </w:p>
     <w:p>
       <w:r>
@@ -209,8 +304,13 @@
     </w:p>
     <w:p>
       <w:r>
-        <w:t>12 runs R analysis on prepared examples with assignment to write it up</w:t>
-      </w:r>
+        <w:t xml:space="preserve">12 runs R analysis on prepared examples with assignment to write it </w:t>
+      </w:r>
+      <w:proofErr w:type="gramStart"/>
+      <w:r>
+        <w:t>up</w:t>
+      </w:r>
+      <w:proofErr w:type="gramEnd"/>
     </w:p>
     <w:p>
       <w:r>
@@ -244,8 +344,13 @@
         <w:t>Add another subheading level</w:t>
       </w:r>
       <w:r>
-        <w:t xml:space="preserve"> --- ?</w:t>
-      </w:r>
+        <w:t xml:space="preserve"> </w:t>
+      </w:r>
+      <w:proofErr w:type="gramStart"/>
+      <w:r>
+        <w:t>--- ?</w:t>
+      </w:r>
+      <w:proofErr w:type="gramEnd"/>
     </w:p>
     <w:p/>
     <w:p>
@@ -264,7 +369,21 @@
         <w:rPr>
           <w:strike/>
         </w:rPr>
-        <w:t>Annotated pdf’s of Craik &amp; Lockhart (1972) and Craik &amp; Tulving (1975) for assignments</w:t>
+        <w:t xml:space="preserve">Annotated </w:t>
+      </w:r>
+      <w:proofErr w:type="gramStart"/>
+      <w:r>
+        <w:rPr>
+          <w:strike/>
+        </w:rPr>
+        <w:t>pdf’s</w:t>
+      </w:r>
+      <w:proofErr w:type="gramEnd"/>
+      <w:r>
+        <w:rPr>
+          <w:strike/>
+        </w:rPr>
+        <w:t xml:space="preserve"> of Craik &amp; Lockhart (1972) and Craik &amp; Tulving (1975) for assignments</w:t>
       </w:r>
     </w:p>
     <w:p>
@@ -275,13 +394,23 @@
     <w:p/>
     <w:p>
       <w:r>
-        <w:t>Edit 1 &amp; 2 using feedback from Grace and Zixin, checking formatting</w:t>
-      </w:r>
-    </w:p>
-    <w:p>
-      <w:r>
-        <w:t>Chapter 3 and 4 feedback</w:t>
-      </w:r>
+        <w:t xml:space="preserve">Edit 1 &amp; 2 using feedback from Grace and Zixin, checking </w:t>
+      </w:r>
+      <w:proofErr w:type="gramStart"/>
+      <w:r>
+        <w:t>formatting</w:t>
+      </w:r>
+      <w:proofErr w:type="gramEnd"/>
+    </w:p>
+    <w:p>
+      <w:r>
+        <w:t xml:space="preserve">Chapter 3 and 4 </w:t>
+      </w:r>
+      <w:proofErr w:type="gramStart"/>
+      <w:r>
+        <w:t>feedback</w:t>
+      </w:r>
+      <w:proofErr w:type="gramEnd"/>
     </w:p>
     <w:p/>
     <w:p>
@@ -316,8 +445,13 @@
         <w:t>ipe</w:t>
       </w:r>
       <w:r>
-        <w:t xml:space="preserve"> walk-through should start with simulated date before doing Exp2 data</w:t>
-      </w:r>
+        <w:t xml:space="preserve"> walk-through should start with simulated date before doing Exp2 </w:t>
+      </w:r>
+      <w:proofErr w:type="gramStart"/>
+      <w:r>
+        <w:t>data</w:t>
+      </w:r>
+      <w:proofErr w:type="gramEnd"/>
     </w:p>
     <w:p>
       <w:r>
@@ -326,7 +460,6 @@
     </w:p>
     <w:p>
       <w:r>
-        <w:lastRenderedPageBreak/>
         <w:t>Screen shots of the sample data</w:t>
       </w:r>
     </w:p>
@@ -355,8 +488,13 @@
     </w:p>
     <w:p>
       <w:r>
-        <w:t>Research proposal</w:t>
-      </w:r>
+        <w:t xml:space="preserve">Research </w:t>
+      </w:r>
+      <w:proofErr w:type="gramStart"/>
+      <w:r>
+        <w:t>proposal</w:t>
+      </w:r>
+      <w:proofErr w:type="gramEnd"/>
     </w:p>
     <w:p>
       <w:pPr>
@@ -368,8 +506,16 @@
         <w:rPr>
           <w:strike/>
         </w:rPr>
-        <w:t>Added some information on library searches build around google scholar and warning about paywalled articles</w:t>
-      </w:r>
+        <w:t xml:space="preserve">Added some information on library searches build around google scholar and warning about paywalled </w:t>
+      </w:r>
+      <w:proofErr w:type="gramStart"/>
+      <w:r>
+        <w:rPr>
+          <w:strike/>
+        </w:rPr>
+        <w:t>articles</w:t>
+      </w:r>
+      <w:proofErr w:type="gramEnd"/>
     </w:p>
     <w:p/>
     <w:p/>
@@ -387,8 +533,13 @@
     </w:p>
     <w:p>
       <w:r>
-        <w:t>Fix text inset boxes with Ch1</w:t>
-      </w:r>
+        <w:t xml:space="preserve">Fix text inset boxes with </w:t>
+      </w:r>
+      <w:proofErr w:type="gramStart"/>
+      <w:r>
+        <w:t>Ch1</w:t>
+      </w:r>
+      <w:proofErr w:type="gramEnd"/>
     </w:p>
     <w:p/>
     <w:p>
@@ -404,8 +555,13 @@
     </w:p>
     <w:p>
       <w:r>
-        <w:t>Test boxes, add figures</w:t>
-      </w:r>
+        <w:t xml:space="preserve">Test boxes, add </w:t>
+      </w:r>
+      <w:proofErr w:type="gramStart"/>
+      <w:r>
+        <w:t>figures</w:t>
+      </w:r>
+      <w:proofErr w:type="gramEnd"/>
     </w:p>
     <w:p/>
     <w:p>
@@ -426,7 +582,6 @@
     <w:p/>
     <w:p>
       <w:r>
-        <w:lastRenderedPageBreak/>
         <w:t>Chapter 6</w:t>
       </w:r>
     </w:p>
@@ -499,6 +654,7 @@
         <w:rPr>
           <w:noProof/>
         </w:rPr>
+        <w:lastRenderedPageBreak/>
         <w:drawing>
           <wp:inline distT="0" distB="0" distL="0" distR="0" wp14:anchorId="1AA959B6" wp14:editId="4854CB96">
             <wp:extent cx="5943600" cy="2473960"/>
@@ -1095,7 +1251,23 @@
     </w:p>
     <w:p>
       <w:r>
-        <w:t>I have read over Chapters 3 and 4. Overall, they seem very clear! There are a couple typos/mistakes I caught -- one on p. 42 "this chapters" and one on p. 72 where "areas" is spelled "ares." The only other comment I have would be on the introductory section of Chapter 3 on page 44. While most of the terms of interest are explained enough for students to get a preliminary understanding heading into the chapter, reliability and validity are not as well-defined. While they are explained in better detail later, this first peak doesn't clarify how they differ and I think those two may be easily mixed up. It may be helpful to add a sentence or two making their differences more clear in this first introductory section. It is probably not a serious issue as they are explained later but I thought I would mention it!</w:t>
+        <w:t xml:space="preserve">I have read over Chapters 3 and 4. Overall, they seem very clear! There are a couple typos/mistakes I caught -- one on p. 42 "this chapters" and one on p. 72 where "areas" is spelled "ares." The only other comment I have would be on the introductory section of Chapter 3 on page 44. While most of the terms of interest are explained enough for students to get a preliminary understanding heading into the chapter, reliability and validity are not as well-defined. While they are explained in better detail later, this first peak doesn't clarify how they </w:t>
+      </w:r>
+      <w:proofErr w:type="gramStart"/>
+      <w:r>
+        <w:t>differ</w:t>
+      </w:r>
+      <w:proofErr w:type="gramEnd"/>
+      <w:r>
+        <w:t xml:space="preserve"> and I think those two may be easily mixed up. It may be helpful to add a sentence or two making their differences </w:t>
+      </w:r>
+      <w:proofErr w:type="gramStart"/>
+      <w:r>
+        <w:t>more clear</w:t>
+      </w:r>
+      <w:proofErr w:type="gramEnd"/>
+      <w:r>
+        <w:t xml:space="preserve"> in this first introductory section. It is probably not a serious issue as they are explained later but I thought I would mention it!</w:t>
       </w:r>
     </w:p>
     <w:p/>
@@ -1112,7 +1284,15 @@
     <w:p/>
     <w:p>
       <w:r>
-        <w:t>I have looked over the chapters. Aside from some formatting things like you mentioned (numbered lists on pages 27 and 34 having different indent levels than the rest of the text, gaps between text and text boxes on pages 14, 16, 20, 38, and 48 of the pdf) I think the contact is easily digestible and I didn't find any large errors! The formatting issues are not super distracting nor do they take away from the content but I thought I would mention them anyway. </w:t>
+        <w:t xml:space="preserve">I have looked over the chapters. Aside from some formatting things like you mentioned (numbered lists on pages 27 and 34 having different indent levels than the rest of the text, gaps between text and text boxes on pages 14, 16, 20, 38, and 48 of the pdf) I think the contact is easily digestible and I didn't find any large errors! The formatting issues are not super </w:t>
+      </w:r>
+      <w:proofErr w:type="gramStart"/>
+      <w:r>
+        <w:t>distracting</w:t>
+      </w:r>
+      <w:proofErr w:type="gramEnd"/>
+      <w:r>
+        <w:t xml:space="preserve"> nor do they take away from the content but I thought I would mention them anyway. </w:t>
       </w:r>
     </w:p>
     <w:p/>
@@ -1279,7 +1459,21 @@
           <w:rFonts w:ascii="ArialMT" w:eastAsia="ArialMT" w:cs="ArialMT"/>
         </w:rPr>
         <w:lastRenderedPageBreak/>
-        <w:t>Bottom figure on page 10 &amp; 11, chapter 1 incomplete. Consider putting the three paragraphs about materials in the paragraphs together. It might be helpful to separate the procedure and the materials in two subsections, instead of mixing them together.</w:t>
+        <w:t xml:space="preserve">Bottom figure on page 10 &amp; 11, chapter 1 incomplete. Consider putting the three paragraphs about materials in the paragraphs together. It might be helpful to separate the procedure and the materials </w:t>
+      </w:r>
+      <w:proofErr w:type="gramStart"/>
+      <w:r>
+        <w:rPr>
+          <w:rFonts w:ascii="ArialMT" w:eastAsia="ArialMT" w:cs="ArialMT"/>
+        </w:rPr>
+        <w:t>in</w:t>
+      </w:r>
+      <w:proofErr w:type="gramEnd"/>
+      <w:r>
+        <w:rPr>
+          <w:rFonts w:ascii="ArialMT" w:eastAsia="ArialMT" w:cs="ArialMT"/>
+        </w:rPr>
+        <w:t xml:space="preserve"> two subsections, instead of mixing them together.</w:t>
       </w:r>
     </w:p>
     <w:p>
@@ -1637,7 +1831,21 @@
         <w:rPr>
           <w:rFonts w:ascii="ArialMT" w:eastAsia="ArialMT" w:cs="ArialMT"/>
         </w:rPr>
-        <w:t>quantitative number: are there non-quantitative numbers?(page 4, chapter 1)</w:t>
+        <w:t xml:space="preserve">quantitative number: are there non-quantitative </w:t>
+      </w:r>
+      <w:proofErr w:type="gramStart"/>
+      <w:r>
+        <w:rPr>
+          <w:rFonts w:ascii="ArialMT" w:eastAsia="ArialMT" w:cs="ArialMT"/>
+        </w:rPr>
+        <w:t>numbers?(</w:t>
+      </w:r>
+      <w:proofErr w:type="gramEnd"/>
+      <w:r>
+        <w:rPr>
+          <w:rFonts w:ascii="ArialMT" w:eastAsia="ArialMT" w:cs="ArialMT"/>
+        </w:rPr>
+        <w:t>page 4, chapter 1)</w:t>
       </w:r>
     </w:p>
     <w:p>
@@ -1713,8 +1921,16 @@
         <w:rPr>
           <w:rFonts w:ascii="ArialMT" w:eastAsia="ArialMT" w:cs="ArialMT"/>
         </w:rPr>
-        <w:t>Chapter 2 will discuss operational definitions as an example of Measurement</w:t>
-      </w:r>
+        <w:t xml:space="preserve">Chapter 2 will discuss operational definitions as an example of </w:t>
+      </w:r>
+      <w:proofErr w:type="gramStart"/>
+      <w:r>
+        <w:rPr>
+          <w:rFonts w:ascii="ArialMT" w:eastAsia="ArialMT" w:cs="ArialMT"/>
+        </w:rPr>
+        <w:t>Measurement</w:t>
+      </w:r>
+      <w:proofErr w:type="gramEnd"/>
     </w:p>
     <w:p>
       <w:pPr>
@@ -1747,7 +1963,21 @@
         <w:rPr>
           <w:rFonts w:ascii="ArialMT" w:eastAsia="ArialMT" w:cs="ArialMT"/>
         </w:rPr>
-        <w:t>To highlight this different -&gt; difference(page 19, chapter 1)</w:t>
+        <w:t xml:space="preserve">To highlight this different -&gt; </w:t>
+      </w:r>
+      <w:proofErr w:type="gramStart"/>
+      <w:r>
+        <w:rPr>
+          <w:rFonts w:ascii="ArialMT" w:eastAsia="ArialMT" w:cs="ArialMT"/>
+        </w:rPr>
+        <w:t>difference(</w:t>
+      </w:r>
+      <w:proofErr w:type="gramEnd"/>
+      <w:r>
+        <w:rPr>
+          <w:rFonts w:ascii="ArialMT" w:eastAsia="ArialMT" w:cs="ArialMT"/>
+        </w:rPr>
+        <w:t>page 19, chapter 1)</w:t>
       </w:r>
     </w:p>
     <w:p>
@@ -1789,11 +2019,19 @@
           <w:rFonts w:ascii="ArialMT" w:eastAsia="ArialMT" w:cs="ArialMT"/>
         </w:rPr>
       </w:pPr>
-      <w:r>
-        <w:rPr>
-          <w:rFonts w:ascii="ArialMT" w:eastAsia="ArialMT" w:cs="ArialMT"/>
-        </w:rPr>
-        <w:t>A overview -&gt; An overview (page 23, chapter 2)</w:t>
+      <w:proofErr w:type="gramStart"/>
+      <w:r>
+        <w:rPr>
+          <w:rFonts w:ascii="ArialMT" w:eastAsia="ArialMT" w:cs="ArialMT"/>
+        </w:rPr>
+        <w:t>A</w:t>
+      </w:r>
+      <w:proofErr w:type="gramEnd"/>
+      <w:r>
+        <w:rPr>
+          <w:rFonts w:ascii="ArialMT" w:eastAsia="ArialMT" w:cs="ArialMT"/>
+        </w:rPr>
+        <w:t xml:space="preserve"> overview -&gt; An overview (page 23, chapter 2)</w:t>
       </w:r>
     </w:p>
     <w:p>
@@ -1979,7 +2217,21 @@
         <w:rPr>
           <w:rFonts w:ascii="ArialMT" w:eastAsia="ArialMT" w:cs="ArialMT"/>
         </w:rPr>
-        <w:t>, but a lot of the paragraphs are descriptions of the chapters, not directly related to the experiment. Consider putting experiment descriptions together, and have a separate section for chapter overview.</w:t>
+        <w:t xml:space="preserve">, but a lot of the paragraphs are descriptions of the chapters, not directly related to the experiment. Consider putting experiment descriptions </w:t>
+      </w:r>
+      <w:proofErr w:type="gramStart"/>
+      <w:r>
+        <w:rPr>
+          <w:rFonts w:ascii="ArialMT" w:eastAsia="ArialMT" w:cs="ArialMT"/>
+        </w:rPr>
+        <w:t>together, and</w:t>
+      </w:r>
+      <w:proofErr w:type="gramEnd"/>
+      <w:r>
+        <w:rPr>
+          <w:rFonts w:ascii="ArialMT" w:eastAsia="ArialMT" w:cs="ArialMT"/>
+        </w:rPr>
+        <w:t xml:space="preserve"> have a separate section for chapter overview.</w:t>
       </w:r>
     </w:p>
     <w:p>
@@ -2047,7 +2299,21 @@
         <w:rPr>
           <w:rFonts w:ascii="ArialMT" w:eastAsia="ArialMT" w:cs="ArialMT"/>
         </w:rPr>
-        <w:t xml:space="preserve">s a good idea to list all the important questions as a list (e.g. What is the IV) before we go into the details. Currently they are on page 15, but can be moved to page 2. </w:t>
+        <w:t xml:space="preserve">s a good idea to list all the important questions as a list (e.g. What is the IV) before we go into the details. Currently they are on page </w:t>
+      </w:r>
+      <w:proofErr w:type="gramStart"/>
+      <w:r>
+        <w:rPr>
+          <w:rFonts w:ascii="ArialMT" w:eastAsia="ArialMT" w:cs="ArialMT"/>
+        </w:rPr>
+        <w:t>15, but</w:t>
+      </w:r>
+      <w:proofErr w:type="gramEnd"/>
+      <w:r>
+        <w:rPr>
+          <w:rFonts w:ascii="ArialMT" w:eastAsia="ArialMT" w:cs="ArialMT"/>
+        </w:rPr>
+        <w:t xml:space="preserve"> can be moved to page 2. </w:t>
       </w:r>
       <w:r>
         <w:rPr>
@@ -2055,11 +2321,19 @@
         </w:rPr>
         <w:t>“</w:t>
       </w:r>
-      <w:r>
-        <w:rPr>
-          <w:rFonts w:ascii="ArialMT" w:eastAsia="ArialMT" w:cs="ArialMT"/>
-        </w:rPr>
-        <w:t>higher level of depth</w:t>
+      <w:proofErr w:type="gramStart"/>
+      <w:r>
+        <w:rPr>
+          <w:rFonts w:ascii="ArialMT" w:eastAsia="ArialMT" w:cs="ArialMT"/>
+        </w:rPr>
+        <w:t>higher</w:t>
+      </w:r>
+      <w:proofErr w:type="gramEnd"/>
+      <w:r>
+        <w:rPr>
+          <w:rFonts w:ascii="ArialMT" w:eastAsia="ArialMT" w:cs="ArialMT"/>
+        </w:rPr>
+        <w:t xml:space="preserve"> level of depth</w:t>
       </w:r>
       <w:r>
         <w:rPr>
@@ -2147,8 +2421,16 @@
         <w:rPr>
           <w:rFonts w:ascii="ArialMT" w:eastAsia="ArialMT" w:cs="ArialMT"/>
         </w:rPr>
-        <w:t>I would put the which clauses (e.g. which are based on operational definitions) inside</w:t>
-      </w:r>
+        <w:t xml:space="preserve">I would put the which clauses (e.g. which are based on operational definitions) </w:t>
+      </w:r>
+      <w:proofErr w:type="gramStart"/>
+      <w:r>
+        <w:rPr>
+          <w:rFonts w:ascii="ArialMT" w:eastAsia="ArialMT" w:cs="ArialMT"/>
+        </w:rPr>
+        <w:t>inside</w:t>
+      </w:r>
+      <w:proofErr w:type="gramEnd"/>
     </w:p>
     <w:p>
       <w:pPr>

</xml_diff>

<commit_message>
Complete text in one pdf
</commit_message>
<xml_diff>
--- a/Todo and notes (AutoRecovered).docx
+++ b/Todo and notes (AutoRecovered).docx
@@ -24,16 +24,25 @@
     </w:p>
     <w:p>
       <w:r>
-        <w:t xml:space="preserve">Printing the whole document, there are lines interfering with text in preface and TOC, all need </w:t>
-      </w:r>
-      <w:proofErr w:type="gramStart"/>
-      <w:r>
-        <w:t>formatting</w:t>
-      </w:r>
-      <w:proofErr w:type="gramEnd"/>
-    </w:p>
-    <w:p/>
-    <w:p/>
+        <w:t>Printing the whole document, there are lines interfering with text in preface and TOC, all need formatting</w:t>
+      </w:r>
+    </w:p>
+    <w:p/>
+    <w:p>
+      <w:r>
+        <w:t>Chapters 10-12 are all 2x2 factorial design examples</w:t>
+      </w:r>
+    </w:p>
+    <w:p>
+      <w:r>
+        <w:t>Chapter 13 Research proposal (move?)</w:t>
+      </w:r>
+    </w:p>
+    <w:p>
+      <w:r>
+        <w:t>Chapter 14</w:t>
+      </w:r>
+    </w:p>
     <w:p>
       <w:r>
         <w:t>Chapter 15 is Surveys</w:t>
@@ -41,13 +50,8 @@
     </w:p>
     <w:p>
       <w:r>
-        <w:t xml:space="preserve">Chapter 16 is Non-experimental </w:t>
-      </w:r>
-      <w:proofErr w:type="gramStart"/>
-      <w:r>
-        <w:t>designs</w:t>
-      </w:r>
-      <w:proofErr w:type="gramEnd"/>
+        <w:t>Chapter 16 is Non-experimental designs</w:t>
+      </w:r>
     </w:p>
     <w:p>
       <w:r>
@@ -61,13 +65,8 @@
     </w:p>
     <w:p>
       <w:r>
-        <w:t xml:space="preserve">Chapter 19 is now Applied research and could use more </w:t>
-      </w:r>
-      <w:proofErr w:type="gramStart"/>
-      <w:r>
-        <w:t>examples</w:t>
-      </w:r>
-      <w:proofErr w:type="gramEnd"/>
+        <w:t>Chapter 19 is now Applied research and could use more examples</w:t>
+      </w:r>
     </w:p>
     <w:p>
       <w:r>
@@ -75,6 +74,76 @@
       </w:r>
     </w:p>
     <w:p/>
+    <w:p>
+      <w:r>
+        <w:t>For next version:</w:t>
+      </w:r>
+    </w:p>
+    <w:p>
+      <w:pPr>
+        <w:ind w:firstLine="720"/>
+      </w:pPr>
+      <w:r>
+        <w:t>Move Sampling chapter to before Exam 1</w:t>
+      </w:r>
+    </w:p>
+    <w:p>
+      <w:r>
+        <w:t>More 2x2 design examples</w:t>
+      </w:r>
+    </w:p>
+    <w:p>
+      <w:r>
+        <w:t>Get rid of Cunningham study as field experiment</w:t>
+      </w:r>
+    </w:p>
+    <w:p/>
+    <w:p>
+      <w:r>
+        <w:t>Manual for 205 @ NU</w:t>
+      </w:r>
+    </w:p>
+    <w:p>
+      <w:pPr>
+        <w:ind w:left="720"/>
+      </w:pPr>
+      <w:r>
+        <w:t>More details on the experiments including some theory support, direction on novelty in our research</w:t>
+      </w:r>
+    </w:p>
+    <w:p>
+      <w:pPr>
+        <w:ind w:left="720"/>
+      </w:pPr>
+      <w:r>
+        <w:t>R Scripts and sample data</w:t>
+      </w:r>
+    </w:p>
+    <w:p>
+      <w:pPr>
+        <w:ind w:left="720"/>
+      </w:pPr>
+      <w:r>
+        <w:t>Improved background support for Experiment 2, picture superiority effect</w:t>
+      </w:r>
+    </w:p>
+    <w:p>
+      <w:pPr>
+        <w:ind w:left="720"/>
+      </w:pPr>
+      <w:r>
+        <w:t>Guidelines for final project in more specific detail – this may shorten the Research Proposal chapter, so more content on presentations or specific methods might fit?</w:t>
+      </w:r>
+    </w:p>
+    <w:p>
+      <w:pPr>
+        <w:ind w:left="720"/>
+      </w:pPr>
+      <w:r>
+        <w:t>Could Exp1 and Exp2 be reimplemented in Qualtrics?</w:t>
+      </w:r>
+    </w:p>
+    <w:p/>
     <w:p/>
     <w:p>
       <w:r>
@@ -83,38 +152,20 @@
     </w:p>
     <w:p>
       <w:r>
-        <w:t xml:space="preserve">Exercises for 16, 17, </w:t>
-      </w:r>
-      <w:proofErr w:type="gramStart"/>
-      <w:r>
-        <w:t>18 ,</w:t>
-      </w:r>
-      <w:proofErr w:type="gramEnd"/>
-      <w:r>
-        <w:t xml:space="preserve"> 19, 20</w:t>
-      </w:r>
-    </w:p>
-    <w:p/>
-    <w:p/>
-    <w:p>
-      <w:r>
-        <w:t xml:space="preserve">Writing with Style exercises to get examples of introduction and discussion </w:t>
-      </w:r>
-      <w:proofErr w:type="gramStart"/>
-      <w:r>
-        <w:t>sentences</w:t>
-      </w:r>
-      <w:proofErr w:type="gramEnd"/>
-    </w:p>
-    <w:p>
-      <w:r>
-        <w:t xml:space="preserve">Create a list of papers with accessible designs, have student select from these for writing examples to get them to see models to copy the style of for their </w:t>
-      </w:r>
-      <w:proofErr w:type="gramStart"/>
-      <w:r>
-        <w:t>writing</w:t>
-      </w:r>
-      <w:proofErr w:type="gramEnd"/>
+        <w:t>Exercises for 16, 17, 18 , 19, 20</w:t>
+      </w:r>
+    </w:p>
+    <w:p/>
+    <w:p/>
+    <w:p>
+      <w:r>
+        <w:t>Writing with Style exercises to get examples of introduction and discussion sentences</w:t>
+      </w:r>
+    </w:p>
+    <w:p>
+      <w:r>
+        <w:t>Create a list of papers with accessible designs, have student select from these for writing examples to get them to see models to copy the style of for their writing</w:t>
+      </w:r>
     </w:p>
     <w:p/>
     <w:p>
@@ -231,66 +282,36 @@
         <w:ind w:left="720"/>
       </w:pPr>
       <w:r>
-        <w:t xml:space="preserve">Prior exams and written method for creating exams into </w:t>
-      </w:r>
-      <w:proofErr w:type="gramStart"/>
-      <w:r>
-        <w:t>manual</w:t>
-      </w:r>
-      <w:proofErr w:type="gramEnd"/>
+        <w:t>Prior exams and written method for creating exams into manual</w:t>
+      </w:r>
     </w:p>
     <w:p>
       <w:pPr>
         <w:ind w:left="720"/>
       </w:pPr>
       <w:r>
-        <w:t xml:space="preserve">Discussion of in class experiments 1 and </w:t>
-      </w:r>
-      <w:proofErr w:type="gramStart"/>
-      <w:r>
-        <w:t>2</w:t>
-      </w:r>
-      <w:proofErr w:type="gramEnd"/>
-    </w:p>
-    <w:p>
-      <w:r>
-        <w:t xml:space="preserve">Move Chapter 11, Sampling to Chapter 8, Ethics goes to 9 and this marks the first </w:t>
-      </w:r>
-      <w:proofErr w:type="gramStart"/>
-      <w:r>
-        <w:t>Exam</w:t>
-      </w:r>
-      <w:proofErr w:type="gramEnd"/>
-    </w:p>
-    <w:p>
-      <w:r>
-        <w:t xml:space="preserve">After the first exam, we mix chapters and readings with 2x2 </w:t>
-      </w:r>
-      <w:proofErr w:type="gramStart"/>
-      <w:r>
-        <w:t>designs</w:t>
-      </w:r>
-      <w:proofErr w:type="gramEnd"/>
-    </w:p>
-    <w:p>
-      <w:r>
-        <w:t xml:space="preserve">10 introduces </w:t>
-      </w:r>
-      <w:proofErr w:type="gramStart"/>
-      <w:r>
-        <w:t>factorial</w:t>
-      </w:r>
-      <w:proofErr w:type="gramEnd"/>
-    </w:p>
-    <w:p>
-      <w:r>
-        <w:t xml:space="preserve">Example paper &amp; Exp 2 </w:t>
-      </w:r>
-      <w:proofErr w:type="gramStart"/>
-      <w:r>
-        <w:t>intro</w:t>
-      </w:r>
-      <w:proofErr w:type="gramEnd"/>
+        <w:t>Discussion of in class experiments 1 and 2</w:t>
+      </w:r>
+    </w:p>
+    <w:p>
+      <w:r>
+        <w:t>Move Chapter 11, Sampling to Chapter 8, Ethics goes to 9 and this marks the first Exam</w:t>
+      </w:r>
+    </w:p>
+    <w:p>
+      <w:r>
+        <w:t>After the first exam, we mix chapters and readings with 2x2 designs</w:t>
+      </w:r>
+    </w:p>
+    <w:p>
+      <w:r>
+        <w:t>10 introduces factorial</w:t>
+      </w:r>
+    </w:p>
+    <w:p>
+      <w:r>
+        <w:t>Example paper &amp; Exp 2 intro</w:t>
+      </w:r>
     </w:p>
     <w:p>
       <w:r>
@@ -304,22 +325,43 @@
     </w:p>
     <w:p>
       <w:r>
-        <w:t xml:space="preserve">12 runs R analysis on prepared examples with assignment to write it </w:t>
-      </w:r>
-      <w:proofErr w:type="gramStart"/>
-      <w:r>
-        <w:t>up</w:t>
-      </w:r>
-      <w:proofErr w:type="gramEnd"/>
-    </w:p>
-    <w:p>
-      <w:r>
+        <w:t>12 runs R analysis on prepared examples with assignment to write it up</w:t>
+      </w:r>
+    </w:p>
+    <w:p>
+      <w:r>
+        <w:lastRenderedPageBreak/>
         <w:t>Data analysis for Exp 2</w:t>
       </w:r>
     </w:p>
     <w:p>
       <w:r>
         <w:t>13 is research proposal with next class assignment to form groups and start planning (might overlap with finishing Paper 2, but probably ok)</w:t>
+      </w:r>
+    </w:p>
+    <w:p>
+      <w:r>
+        <w:t>Experiment 2 needs to start and finish quicker to make more time for final proposals</w:t>
+      </w:r>
+    </w:p>
+    <w:p>
+      <w:r>
+        <w:t>Provide full grading rubric on Experiment 2 – explain incidental encoding, liking manipulation as an extension of the prior operational definitions, external validity issue of applying to studying which is not incidental nor recognition based, extension to images, how to connect the image type finding to the idea of connecting new information to existing knowledge</w:t>
+      </w:r>
+    </w:p>
+    <w:p>
+      <w:r>
+        <w:t>Finding papers of interest is useful before writing up Exp2 because it gives the students more examples of what the writing should look like</w:t>
+      </w:r>
+    </w:p>
+    <w:p>
+      <w:r>
+        <w:t>This is a good spot in the class for additional reading examples and Writing with Style assignments to look at specific sentences while going through factorial design and interpretation</w:t>
+      </w:r>
+    </w:p>
+    <w:p>
+      <w:r>
+        <w:t>Dump the Cunningham paper out of Field research, it’s sexist and racist.  Could just be an inset text box example to highlight internal/external validity (or dropped entirely)</w:t>
       </w:r>
     </w:p>
     <w:p/>
@@ -344,13 +386,8 @@
         <w:t>Add another subheading level</w:t>
       </w:r>
       <w:r>
-        <w:t xml:space="preserve"> </w:t>
-      </w:r>
-      <w:proofErr w:type="gramStart"/>
-      <w:r>
-        <w:t>--- ?</w:t>
-      </w:r>
-      <w:proofErr w:type="gramEnd"/>
+        <w:t xml:space="preserve"> --- ?</w:t>
+      </w:r>
     </w:p>
     <w:p/>
     <w:p>
@@ -369,153 +406,112 @@
         <w:rPr>
           <w:strike/>
         </w:rPr>
-        <w:t xml:space="preserve">Annotated </w:t>
-      </w:r>
-      <w:proofErr w:type="gramStart"/>
-      <w:r>
+        <w:t>Annotated pdf’s of Craik &amp; Lockhart (1972) and Craik &amp; Tulving (1975) for assignments</w:t>
+      </w:r>
+    </w:p>
+    <w:p>
+      <w:r>
+        <w:t>Define Framework theory somewhere in Chapter 1 or 2?</w:t>
+      </w:r>
+    </w:p>
+    <w:p/>
+    <w:p>
+      <w:r>
+        <w:t>Edit 1 &amp; 2 using feedback from Grace and Zixin, checking formatting</w:t>
+      </w:r>
+    </w:p>
+    <w:p>
+      <w:r>
+        <w:t>Chapter 3 and 4 feedback</w:t>
+      </w:r>
+    </w:p>
+    <w:p/>
+    <w:p>
+      <w:r>
+        <w:br/>
+      </w:r>
+      <w:r>
+        <w:t xml:space="preserve">Chapter 11: </w:t>
+      </w:r>
+    </w:p>
+    <w:p>
+      <w:r>
+        <w:t>Sampling generalizeability</w:t>
+      </w:r>
+    </w:p>
+    <w:p/>
+    <w:p>
+      <w:r>
+        <w:lastRenderedPageBreak/>
+        <w:t>Chapter 12:</w:t>
+      </w:r>
+    </w:p>
+    <w:p>
+      <w:r>
+        <w:t>Recipe for ANOVA</w:t>
+      </w:r>
+    </w:p>
+    <w:p>
+      <w:r>
+        <w:t>Rec</w:t>
+      </w:r>
+      <w:r>
+        <w:t>ipe</w:t>
+      </w:r>
+      <w:r>
+        <w:t xml:space="preserve"> walk-through should start with simulated date before doing Exp2 data</w:t>
+      </w:r>
+    </w:p>
+    <w:p>
+      <w:r>
+        <w:t>Screen shots of the RStudio output</w:t>
+      </w:r>
+    </w:p>
+    <w:p>
+      <w:r>
+        <w:t>Screen shots of the sample data</w:t>
+      </w:r>
+    </w:p>
+    <w:p>
+      <w:r>
+        <w:t>Making a 2x2 graph in bars</w:t>
+      </w:r>
+    </w:p>
+    <w:p>
+      <w:r>
+        <w:t>Making a 2x2 graph in lines</w:t>
+      </w:r>
+    </w:p>
+    <w:p/>
+    <w:p>
+      <w:r>
+        <w:t>Prepping series of examples, making files available so that students can parallel the text with their own work, homework assignment?</w:t>
+      </w:r>
+    </w:p>
+    <w:p/>
+    <w:p/>
+    <w:p>
+      <w:r>
+        <w:t>Chapter 13:</w:t>
+      </w:r>
+    </w:p>
+    <w:p>
+      <w:r>
+        <w:t>Research proposal</w:t>
+      </w:r>
+    </w:p>
+    <w:p>
+      <w:pPr>
         <w:rPr>
           <w:strike/>
         </w:rPr>
-        <w:t>pdf’s</w:t>
-      </w:r>
-      <w:proofErr w:type="gramEnd"/>
+      </w:pPr>
       <w:r>
         <w:rPr>
           <w:strike/>
         </w:rPr>
-        <w:t xml:space="preserve"> of Craik &amp; Lockhart (1972) and Craik &amp; Tulving (1975) for assignments</w:t>
-      </w:r>
-    </w:p>
-    <w:p>
-      <w:r>
-        <w:t>Define Framework theory somewhere in Chapter 1 or 2?</w:t>
-      </w:r>
-    </w:p>
-    <w:p/>
-    <w:p>
-      <w:r>
-        <w:t xml:space="preserve">Edit 1 &amp; 2 using feedback from Grace and Zixin, checking </w:t>
-      </w:r>
-      <w:proofErr w:type="gramStart"/>
-      <w:r>
-        <w:t>formatting</w:t>
-      </w:r>
-      <w:proofErr w:type="gramEnd"/>
-    </w:p>
-    <w:p>
-      <w:r>
-        <w:t xml:space="preserve">Chapter 3 and 4 </w:t>
-      </w:r>
-      <w:proofErr w:type="gramStart"/>
-      <w:r>
-        <w:t>feedback</w:t>
-      </w:r>
-      <w:proofErr w:type="gramEnd"/>
-    </w:p>
-    <w:p/>
-    <w:p>
-      <w:r>
-        <w:br/>
-      </w:r>
-      <w:r>
-        <w:t xml:space="preserve">Chapter 11: </w:t>
-      </w:r>
-    </w:p>
-    <w:p>
-      <w:r>
-        <w:t>Sampling generalizeability</w:t>
-      </w:r>
-    </w:p>
-    <w:p/>
-    <w:p>
-      <w:r>
-        <w:t>Chapter 12:</w:t>
-      </w:r>
-    </w:p>
-    <w:p>
-      <w:r>
-        <w:t>Recipe for ANOVA</w:t>
-      </w:r>
-    </w:p>
-    <w:p>
-      <w:r>
-        <w:t>Rec</w:t>
-      </w:r>
-      <w:r>
-        <w:t>ipe</w:t>
-      </w:r>
-      <w:r>
-        <w:t xml:space="preserve"> walk-through should start with simulated date before doing Exp2 </w:t>
-      </w:r>
-      <w:proofErr w:type="gramStart"/>
-      <w:r>
-        <w:t>data</w:t>
-      </w:r>
-      <w:proofErr w:type="gramEnd"/>
-    </w:p>
-    <w:p>
-      <w:r>
-        <w:t>Screen shots of the RStudio output</w:t>
-      </w:r>
-    </w:p>
-    <w:p>
-      <w:r>
-        <w:t>Screen shots of the sample data</w:t>
-      </w:r>
-    </w:p>
-    <w:p>
-      <w:r>
-        <w:t>Making a 2x2 graph in bars</w:t>
-      </w:r>
-    </w:p>
-    <w:p>
-      <w:r>
-        <w:t>Making a 2x2 graph in lines</w:t>
-      </w:r>
-    </w:p>
-    <w:p/>
-    <w:p>
-      <w:r>
-        <w:t>Prepping series of examples, making files available so that students can parallel the text with their own work, homework assignment?</w:t>
-      </w:r>
-    </w:p>
-    <w:p/>
-    <w:p/>
-    <w:p>
-      <w:r>
-        <w:t>Chapter 13:</w:t>
-      </w:r>
-    </w:p>
-    <w:p>
-      <w:r>
-        <w:t xml:space="preserve">Research </w:t>
-      </w:r>
-      <w:proofErr w:type="gramStart"/>
-      <w:r>
-        <w:t>proposal</w:t>
-      </w:r>
-      <w:proofErr w:type="gramEnd"/>
-    </w:p>
-    <w:p>
-      <w:pPr>
-        <w:rPr>
-          <w:strike/>
-        </w:rPr>
-      </w:pPr>
-      <w:r>
-        <w:rPr>
-          <w:strike/>
-        </w:rPr>
-        <w:t xml:space="preserve">Added some information on library searches build around google scholar and warning about paywalled </w:t>
-      </w:r>
-      <w:proofErr w:type="gramStart"/>
-      <w:r>
-        <w:rPr>
-          <w:strike/>
-        </w:rPr>
-        <w:t>articles</w:t>
-      </w:r>
-      <w:proofErr w:type="gramEnd"/>
+        <w:t>Added some information on library searches build around google scholar and warning about paywalled articles</w:t>
+      </w:r>
     </w:p>
     <w:p/>
     <w:p/>
@@ -533,13 +529,8 @@
     </w:p>
     <w:p>
       <w:r>
-        <w:t xml:space="preserve">Fix text inset boxes with </w:t>
-      </w:r>
-      <w:proofErr w:type="gramStart"/>
-      <w:r>
-        <w:t>Ch1</w:t>
-      </w:r>
-      <w:proofErr w:type="gramEnd"/>
+        <w:t>Fix text inset boxes with Ch1</w:t>
+      </w:r>
     </w:p>
     <w:p/>
     <w:p>
@@ -555,17 +546,13 @@
     </w:p>
     <w:p>
       <w:r>
-        <w:t xml:space="preserve">Test boxes, add </w:t>
-      </w:r>
-      <w:proofErr w:type="gramStart"/>
-      <w:r>
-        <w:t>figures</w:t>
-      </w:r>
-      <w:proofErr w:type="gramEnd"/>
-    </w:p>
-    <w:p/>
-    <w:p>
-      <w:r>
+        <w:t>Test boxes, add figures</w:t>
+      </w:r>
+    </w:p>
+    <w:p/>
+    <w:p>
+      <w:r>
+        <w:lastRenderedPageBreak/>
         <w:t>Chapter 5</w:t>
       </w:r>
     </w:p>
@@ -1251,23 +1238,7 @@
     </w:p>
     <w:p>
       <w:r>
-        <w:t xml:space="preserve">I have read over Chapters 3 and 4. Overall, they seem very clear! There are a couple typos/mistakes I caught -- one on p. 42 "this chapters" and one on p. 72 where "areas" is spelled "ares." The only other comment I have would be on the introductory section of Chapter 3 on page 44. While most of the terms of interest are explained enough for students to get a preliminary understanding heading into the chapter, reliability and validity are not as well-defined. While they are explained in better detail later, this first peak doesn't clarify how they </w:t>
-      </w:r>
-      <w:proofErr w:type="gramStart"/>
-      <w:r>
-        <w:t>differ</w:t>
-      </w:r>
-      <w:proofErr w:type="gramEnd"/>
-      <w:r>
-        <w:t xml:space="preserve"> and I think those two may be easily mixed up. It may be helpful to add a sentence or two making their differences </w:t>
-      </w:r>
-      <w:proofErr w:type="gramStart"/>
-      <w:r>
-        <w:t>more clear</w:t>
-      </w:r>
-      <w:proofErr w:type="gramEnd"/>
-      <w:r>
-        <w:t xml:space="preserve"> in this first introductory section. It is probably not a serious issue as they are explained later but I thought I would mention it!</w:t>
+        <w:t>I have read over Chapters 3 and 4. Overall, they seem very clear! There are a couple typos/mistakes I caught -- one on p. 42 "this chapters" and one on p. 72 where "areas" is spelled "ares." The only other comment I have would be on the introductory section of Chapter 3 on page 44. While most of the terms of interest are explained enough for students to get a preliminary understanding heading into the chapter, reliability and validity are not as well-defined. While they are explained in better detail later, this first peak doesn't clarify how they differ and I think those two may be easily mixed up. It may be helpful to add a sentence or two making their differences more clear in this first introductory section. It is probably not a serious issue as they are explained later but I thought I would mention it!</w:t>
       </w:r>
     </w:p>
     <w:p/>
@@ -1284,15 +1255,7 @@
     <w:p/>
     <w:p>
       <w:r>
-        <w:t xml:space="preserve">I have looked over the chapters. Aside from some formatting things like you mentioned (numbered lists on pages 27 and 34 having different indent levels than the rest of the text, gaps between text and text boxes on pages 14, 16, 20, 38, and 48 of the pdf) I think the contact is easily digestible and I didn't find any large errors! The formatting issues are not super </w:t>
-      </w:r>
-      <w:proofErr w:type="gramStart"/>
-      <w:r>
-        <w:t>distracting</w:t>
-      </w:r>
-      <w:proofErr w:type="gramEnd"/>
-      <w:r>
-        <w:t xml:space="preserve"> nor do they take away from the content but I thought I would mention them anyway. </w:t>
+        <w:t>I have looked over the chapters. Aside from some formatting things like you mentioned (numbered lists on pages 27 and 34 having different indent levels than the rest of the text, gaps between text and text boxes on pages 14, 16, 20, 38, and 48 of the pdf) I think the contact is easily digestible and I didn't find any large errors! The formatting issues are not super distracting nor do they take away from the content but I thought I would mention them anyway. </w:t>
       </w:r>
     </w:p>
     <w:p/>
@@ -1459,21 +1422,7 @@
           <w:rFonts w:ascii="ArialMT" w:eastAsia="ArialMT" w:cs="ArialMT"/>
         </w:rPr>
         <w:lastRenderedPageBreak/>
-        <w:t xml:space="preserve">Bottom figure on page 10 &amp; 11, chapter 1 incomplete. Consider putting the three paragraphs about materials in the paragraphs together. It might be helpful to separate the procedure and the materials </w:t>
-      </w:r>
-      <w:proofErr w:type="gramStart"/>
-      <w:r>
-        <w:rPr>
-          <w:rFonts w:ascii="ArialMT" w:eastAsia="ArialMT" w:cs="ArialMT"/>
-        </w:rPr>
-        <w:t>in</w:t>
-      </w:r>
-      <w:proofErr w:type="gramEnd"/>
-      <w:r>
-        <w:rPr>
-          <w:rFonts w:ascii="ArialMT" w:eastAsia="ArialMT" w:cs="ArialMT"/>
-        </w:rPr>
-        <w:t xml:space="preserve"> two subsections, instead of mixing them together.</w:t>
+        <w:t>Bottom figure on page 10 &amp; 11, chapter 1 incomplete. Consider putting the three paragraphs about materials in the paragraphs together. It might be helpful to separate the procedure and the materials in two subsections, instead of mixing them together.</w:t>
       </w:r>
     </w:p>
     <w:p>
@@ -1831,21 +1780,7 @@
         <w:rPr>
           <w:rFonts w:ascii="ArialMT" w:eastAsia="ArialMT" w:cs="ArialMT"/>
         </w:rPr>
-        <w:t xml:space="preserve">quantitative number: are there non-quantitative </w:t>
-      </w:r>
-      <w:proofErr w:type="gramStart"/>
-      <w:r>
-        <w:rPr>
-          <w:rFonts w:ascii="ArialMT" w:eastAsia="ArialMT" w:cs="ArialMT"/>
-        </w:rPr>
-        <w:t>numbers?(</w:t>
-      </w:r>
-      <w:proofErr w:type="gramEnd"/>
-      <w:r>
-        <w:rPr>
-          <w:rFonts w:ascii="ArialMT" w:eastAsia="ArialMT" w:cs="ArialMT"/>
-        </w:rPr>
-        <w:t>page 4, chapter 1)</w:t>
+        <w:t>quantitative number: are there non-quantitative numbers?(page 4, chapter 1)</w:t>
       </w:r>
     </w:p>
     <w:p>
@@ -1921,16 +1856,8 @@
         <w:rPr>
           <w:rFonts w:ascii="ArialMT" w:eastAsia="ArialMT" w:cs="ArialMT"/>
         </w:rPr>
-        <w:t xml:space="preserve">Chapter 2 will discuss operational definitions as an example of </w:t>
-      </w:r>
-      <w:proofErr w:type="gramStart"/>
-      <w:r>
-        <w:rPr>
-          <w:rFonts w:ascii="ArialMT" w:eastAsia="ArialMT" w:cs="ArialMT"/>
-        </w:rPr>
-        <w:t>Measurement</w:t>
-      </w:r>
-      <w:proofErr w:type="gramEnd"/>
+        <w:t>Chapter 2 will discuss operational definitions as an example of Measurement</w:t>
+      </w:r>
     </w:p>
     <w:p>
       <w:pPr>
@@ -1963,21 +1890,7 @@
         <w:rPr>
           <w:rFonts w:ascii="ArialMT" w:eastAsia="ArialMT" w:cs="ArialMT"/>
         </w:rPr>
-        <w:t xml:space="preserve">To highlight this different -&gt; </w:t>
-      </w:r>
-      <w:proofErr w:type="gramStart"/>
-      <w:r>
-        <w:rPr>
-          <w:rFonts w:ascii="ArialMT" w:eastAsia="ArialMT" w:cs="ArialMT"/>
-        </w:rPr>
-        <w:t>difference(</w:t>
-      </w:r>
-      <w:proofErr w:type="gramEnd"/>
-      <w:r>
-        <w:rPr>
-          <w:rFonts w:ascii="ArialMT" w:eastAsia="ArialMT" w:cs="ArialMT"/>
-        </w:rPr>
-        <w:t>page 19, chapter 1)</w:t>
+        <w:t>To highlight this different -&gt; difference(page 19, chapter 1)</w:t>
       </w:r>
     </w:p>
     <w:p>
@@ -2019,19 +1932,11 @@
           <w:rFonts w:ascii="ArialMT" w:eastAsia="ArialMT" w:cs="ArialMT"/>
         </w:rPr>
       </w:pPr>
-      <w:proofErr w:type="gramStart"/>
-      <w:r>
-        <w:rPr>
-          <w:rFonts w:ascii="ArialMT" w:eastAsia="ArialMT" w:cs="ArialMT"/>
-        </w:rPr>
-        <w:t>A</w:t>
-      </w:r>
-      <w:proofErr w:type="gramEnd"/>
-      <w:r>
-        <w:rPr>
-          <w:rFonts w:ascii="ArialMT" w:eastAsia="ArialMT" w:cs="ArialMT"/>
-        </w:rPr>
-        <w:t xml:space="preserve"> overview -&gt; An overview (page 23, chapter 2)</w:t>
+      <w:r>
+        <w:rPr>
+          <w:rFonts w:ascii="ArialMT" w:eastAsia="ArialMT" w:cs="ArialMT"/>
+        </w:rPr>
+        <w:t>A overview -&gt; An overview (page 23, chapter 2)</w:t>
       </w:r>
     </w:p>
     <w:p>
@@ -2217,21 +2122,7 @@
         <w:rPr>
           <w:rFonts w:ascii="ArialMT" w:eastAsia="ArialMT" w:cs="ArialMT"/>
         </w:rPr>
-        <w:t xml:space="preserve">, but a lot of the paragraphs are descriptions of the chapters, not directly related to the experiment. Consider putting experiment descriptions </w:t>
-      </w:r>
-      <w:proofErr w:type="gramStart"/>
-      <w:r>
-        <w:rPr>
-          <w:rFonts w:ascii="ArialMT" w:eastAsia="ArialMT" w:cs="ArialMT"/>
-        </w:rPr>
-        <w:t>together, and</w:t>
-      </w:r>
-      <w:proofErr w:type="gramEnd"/>
-      <w:r>
-        <w:rPr>
-          <w:rFonts w:ascii="ArialMT" w:eastAsia="ArialMT" w:cs="ArialMT"/>
-        </w:rPr>
-        <w:t xml:space="preserve"> have a separate section for chapter overview.</w:t>
+        <w:t>, but a lot of the paragraphs are descriptions of the chapters, not directly related to the experiment. Consider putting experiment descriptions together, and have a separate section for chapter overview.</w:t>
       </w:r>
     </w:p>
     <w:p>
@@ -2299,21 +2190,7 @@
         <w:rPr>
           <w:rFonts w:ascii="ArialMT" w:eastAsia="ArialMT" w:cs="ArialMT"/>
         </w:rPr>
-        <w:t xml:space="preserve">s a good idea to list all the important questions as a list (e.g. What is the IV) before we go into the details. Currently they are on page </w:t>
-      </w:r>
-      <w:proofErr w:type="gramStart"/>
-      <w:r>
-        <w:rPr>
-          <w:rFonts w:ascii="ArialMT" w:eastAsia="ArialMT" w:cs="ArialMT"/>
-        </w:rPr>
-        <w:t>15, but</w:t>
-      </w:r>
-      <w:proofErr w:type="gramEnd"/>
-      <w:r>
-        <w:rPr>
-          <w:rFonts w:ascii="ArialMT" w:eastAsia="ArialMT" w:cs="ArialMT"/>
-        </w:rPr>
-        <w:t xml:space="preserve"> can be moved to page 2. </w:t>
+        <w:t xml:space="preserve">s a good idea to list all the important questions as a list (e.g. What is the IV) before we go into the details. Currently they are on page 15, but can be moved to page 2. </w:t>
       </w:r>
       <w:r>
         <w:rPr>
@@ -2321,19 +2198,11 @@
         </w:rPr>
         <w:t>“</w:t>
       </w:r>
-      <w:proofErr w:type="gramStart"/>
-      <w:r>
-        <w:rPr>
-          <w:rFonts w:ascii="ArialMT" w:eastAsia="ArialMT" w:cs="ArialMT"/>
-        </w:rPr>
-        <w:t>higher</w:t>
-      </w:r>
-      <w:proofErr w:type="gramEnd"/>
-      <w:r>
-        <w:rPr>
-          <w:rFonts w:ascii="ArialMT" w:eastAsia="ArialMT" w:cs="ArialMT"/>
-        </w:rPr>
-        <w:t xml:space="preserve"> level of depth</w:t>
+      <w:r>
+        <w:rPr>
+          <w:rFonts w:ascii="ArialMT" w:eastAsia="ArialMT" w:cs="ArialMT"/>
+        </w:rPr>
+        <w:t>higher level of depth</w:t>
       </w:r>
       <w:r>
         <w:rPr>
@@ -2421,16 +2290,8 @@
         <w:rPr>
           <w:rFonts w:ascii="ArialMT" w:eastAsia="ArialMT" w:cs="ArialMT"/>
         </w:rPr>
-        <w:t xml:space="preserve">I would put the which clauses (e.g. which are based on operational definitions) </w:t>
-      </w:r>
-      <w:proofErr w:type="gramStart"/>
-      <w:r>
-        <w:rPr>
-          <w:rFonts w:ascii="ArialMT" w:eastAsia="ArialMT" w:cs="ArialMT"/>
-        </w:rPr>
-        <w:t>inside</w:t>
-      </w:r>
-      <w:proofErr w:type="gramEnd"/>
+        <w:t>I would put the which clauses (e.g. which are based on operational definitions) inside</w:t>
+      </w:r>
     </w:p>
     <w:p>
       <w:pPr>

</xml_diff>